<commit_message>
GIT - Segundo dia
</commit_message>
<xml_diff>
--- a/Caderno de estudos de GIT.docx
+++ b/Caderno de estudos de GIT.docx
@@ -71,6 +71,15 @@
           <w:szCs w:val="28"/>
         </w:rPr>
         <w:t>/24:</w:t>
+      </w:r>
+      <w:r>
+        <w:rPr>
+          <w:b/>
+          <w:bCs/>
+          <w:sz w:val="28"/>
+          <w:szCs w:val="28"/>
+        </w:rPr>
+        <w:t xml:space="preserve"> (Livro da O’Reilly)</w:t>
       </w:r>
     </w:p>
     <w:p>
@@ -1060,17 +1069,7 @@
                 <w:sz w:val="22"/>
                 <w:szCs w:val="22"/>
               </w:rPr>
-              <w:t xml:space="preserve">git config --global </w:t>
-            </w:r>
-            <w:r>
-              <w:rPr>
-                <w:rFonts w:asciiTheme="majorHAnsi" w:hAnsiTheme="majorHAnsi"/>
-                <w:b/>
-                <w:bCs/>
-                <w:sz w:val="22"/>
-                <w:szCs w:val="22"/>
-              </w:rPr>
-              <w:t>user.email “&lt;email&gt;”</w:t>
+              <w:t>git config --global user.email “&lt;email&gt;”</w:t>
             </w:r>
           </w:p>
         </w:tc>
@@ -1234,6 +1233,491 @@
               </w:rPr>
               <w:t>--global user.name “seuNome”</w:t>
             </w:r>
+          </w:p>
+        </w:tc>
+      </w:tr>
+      <w:tr>
+        <w:trPr>
+          <w:trHeight w:val="316"/>
+        </w:trPr>
+        <w:tc>
+          <w:tcPr>
+            <w:tcW w:w="3894" w:type="dxa"/>
+            <w:shd w:val="clear" w:color="auto" w:fill="F1A983" w:themeFill="accent2" w:themeFillTint="99"/>
+          </w:tcPr>
+          <w:p>
+            <w:pPr>
+              <w:jc w:val="center"/>
+              <w:rPr>
+                <w:rFonts w:asciiTheme="majorHAnsi" w:hAnsiTheme="majorHAnsi"/>
+                <w:b/>
+                <w:bCs/>
+                <w:sz w:val="22"/>
+                <w:szCs w:val="22"/>
+              </w:rPr>
+            </w:pPr>
+            <w:r>
+              <w:rPr>
+                <w:rFonts w:asciiTheme="majorHAnsi" w:hAnsiTheme="majorHAnsi"/>
+                <w:b/>
+                <w:bCs/>
+                <w:sz w:val="22"/>
+                <w:szCs w:val="22"/>
+              </w:rPr>
+              <w:t>git init</w:t>
+            </w:r>
+          </w:p>
+        </w:tc>
+        <w:tc>
+          <w:tcPr>
+            <w:tcW w:w="2953" w:type="dxa"/>
+            <w:shd w:val="clear" w:color="auto" w:fill="F1A983" w:themeFill="accent2" w:themeFillTint="99"/>
+          </w:tcPr>
+          <w:p>
+            <w:pPr>
+              <w:jc w:val="center"/>
+              <w:rPr>
+                <w:rFonts w:asciiTheme="majorHAnsi" w:hAnsiTheme="majorHAnsi"/>
+                <w:sz w:val="22"/>
+                <w:szCs w:val="22"/>
+              </w:rPr>
+            </w:pPr>
+            <w:r>
+              <w:rPr>
+                <w:rFonts w:asciiTheme="majorHAnsi" w:hAnsiTheme="majorHAnsi"/>
+                <w:sz w:val="22"/>
+                <w:szCs w:val="22"/>
+              </w:rPr>
+              <w:t>Transforma um diretório qualquer em repositório git</w:t>
+            </w:r>
+          </w:p>
+        </w:tc>
+        <w:tc>
+          <w:tcPr>
+            <w:tcW w:w="2934" w:type="dxa"/>
+            <w:shd w:val="clear" w:color="auto" w:fill="F1A983" w:themeFill="accent2" w:themeFillTint="99"/>
+          </w:tcPr>
+          <w:p>
+            <w:pPr>
+              <w:jc w:val="center"/>
+              <w:rPr>
+                <w:rFonts w:asciiTheme="majorHAnsi" w:hAnsiTheme="majorHAnsi"/>
+                <w:sz w:val="22"/>
+                <w:szCs w:val="22"/>
+              </w:rPr>
+            </w:pPr>
+          </w:p>
+        </w:tc>
+        <w:tc>
+          <w:tcPr>
+            <w:tcW w:w="2114" w:type="dxa"/>
+            <w:shd w:val="clear" w:color="auto" w:fill="F1A983" w:themeFill="accent2" w:themeFillTint="99"/>
+          </w:tcPr>
+          <w:p>
+            <w:pPr>
+              <w:jc w:val="center"/>
+              <w:rPr>
+                <w:rFonts w:asciiTheme="majorHAnsi" w:hAnsiTheme="majorHAnsi"/>
+                <w:sz w:val="22"/>
+                <w:szCs w:val="22"/>
+              </w:rPr>
+            </w:pPr>
+          </w:p>
+        </w:tc>
+      </w:tr>
+      <w:tr>
+        <w:trPr>
+          <w:trHeight w:val="316"/>
+        </w:trPr>
+        <w:tc>
+          <w:tcPr>
+            <w:tcW w:w="3894" w:type="dxa"/>
+            <w:shd w:val="clear" w:color="auto" w:fill="F1A983" w:themeFill="accent2" w:themeFillTint="99"/>
+          </w:tcPr>
+          <w:p>
+            <w:pPr>
+              <w:jc w:val="center"/>
+              <w:rPr>
+                <w:rFonts w:asciiTheme="majorHAnsi" w:hAnsiTheme="majorHAnsi"/>
+                <w:b/>
+                <w:bCs/>
+                <w:sz w:val="22"/>
+                <w:szCs w:val="22"/>
+              </w:rPr>
+            </w:pPr>
+            <w:r>
+              <w:rPr>
+                <w:rFonts w:asciiTheme="majorHAnsi" w:hAnsiTheme="majorHAnsi"/>
+                <w:b/>
+                <w:bCs/>
+                <w:sz w:val="22"/>
+                <w:szCs w:val="22"/>
+              </w:rPr>
+              <w:t>git add .</w:t>
+            </w:r>
+          </w:p>
+        </w:tc>
+        <w:tc>
+          <w:tcPr>
+            <w:tcW w:w="2953" w:type="dxa"/>
+            <w:shd w:val="clear" w:color="auto" w:fill="F1A983" w:themeFill="accent2" w:themeFillTint="99"/>
+          </w:tcPr>
+          <w:p>
+            <w:pPr>
+              <w:jc w:val="center"/>
+              <w:rPr>
+                <w:rFonts w:asciiTheme="majorHAnsi" w:hAnsiTheme="majorHAnsi"/>
+                <w:sz w:val="22"/>
+                <w:szCs w:val="22"/>
+              </w:rPr>
+            </w:pPr>
+            <w:r>
+              <w:rPr>
+                <w:rFonts w:asciiTheme="majorHAnsi" w:hAnsiTheme="majorHAnsi"/>
+                <w:sz w:val="22"/>
+                <w:szCs w:val="22"/>
+              </w:rPr>
+              <w:t xml:space="preserve">Adiciona todos os arquivos do diretório editados para a área </w:t>
+            </w:r>
+            <w:r>
+              <w:rPr>
+                <w:rFonts w:asciiTheme="majorHAnsi" w:hAnsiTheme="majorHAnsi"/>
+                <w:sz w:val="22"/>
+                <w:szCs w:val="22"/>
+              </w:rPr>
+              <w:t>stage (pré-commit)</w:t>
+            </w:r>
+          </w:p>
+        </w:tc>
+        <w:tc>
+          <w:tcPr>
+            <w:tcW w:w="2934" w:type="dxa"/>
+            <w:shd w:val="clear" w:color="auto" w:fill="F1A983" w:themeFill="accent2" w:themeFillTint="99"/>
+          </w:tcPr>
+          <w:p>
+            <w:pPr>
+              <w:jc w:val="center"/>
+              <w:rPr>
+                <w:rFonts w:asciiTheme="majorHAnsi" w:hAnsiTheme="majorHAnsi"/>
+                <w:sz w:val="22"/>
+                <w:szCs w:val="22"/>
+              </w:rPr>
+            </w:pPr>
+            <w:r>
+              <w:rPr>
+                <w:rFonts w:asciiTheme="majorHAnsi" w:hAnsiTheme="majorHAnsi"/>
+                <w:sz w:val="22"/>
+                <w:szCs w:val="22"/>
+              </w:rPr>
+              <w:t>substituir o . por outra coisa</w:t>
+            </w:r>
+            <w:r>
+              <w:rPr>
+                <w:rFonts w:asciiTheme="majorHAnsi" w:hAnsiTheme="majorHAnsi"/>
+                <w:sz w:val="22"/>
+                <w:szCs w:val="22"/>
+              </w:rPr>
+              <w:t>, o . significa todos os arquivos</w:t>
+            </w:r>
+          </w:p>
+        </w:tc>
+        <w:tc>
+          <w:tcPr>
+            <w:tcW w:w="2114" w:type="dxa"/>
+            <w:shd w:val="clear" w:color="auto" w:fill="F1A983" w:themeFill="accent2" w:themeFillTint="99"/>
+          </w:tcPr>
+          <w:p>
+            <w:pPr>
+              <w:jc w:val="center"/>
+              <w:rPr>
+                <w:rFonts w:asciiTheme="majorHAnsi" w:hAnsiTheme="majorHAnsi"/>
+                <w:sz w:val="22"/>
+                <w:szCs w:val="22"/>
+              </w:rPr>
+            </w:pPr>
+          </w:p>
+        </w:tc>
+      </w:tr>
+      <w:tr>
+        <w:trPr>
+          <w:trHeight w:val="316"/>
+        </w:trPr>
+        <w:tc>
+          <w:tcPr>
+            <w:tcW w:w="3894" w:type="dxa"/>
+            <w:shd w:val="clear" w:color="auto" w:fill="F1A983" w:themeFill="accent2" w:themeFillTint="99"/>
+          </w:tcPr>
+          <w:p>
+            <w:pPr>
+              <w:jc w:val="center"/>
+              <w:rPr>
+                <w:rFonts w:asciiTheme="majorHAnsi" w:hAnsiTheme="majorHAnsi"/>
+                <w:b/>
+                <w:bCs/>
+                <w:sz w:val="22"/>
+                <w:szCs w:val="22"/>
+              </w:rPr>
+            </w:pPr>
+            <w:r>
+              <w:rPr>
+                <w:rFonts w:asciiTheme="majorHAnsi" w:hAnsiTheme="majorHAnsi"/>
+                <w:b/>
+                <w:bCs/>
+                <w:sz w:val="22"/>
+                <w:szCs w:val="22"/>
+              </w:rPr>
+              <w:t>git commit</w:t>
+            </w:r>
+          </w:p>
+        </w:tc>
+        <w:tc>
+          <w:tcPr>
+            <w:tcW w:w="2953" w:type="dxa"/>
+            <w:shd w:val="clear" w:color="auto" w:fill="F1A983" w:themeFill="accent2" w:themeFillTint="99"/>
+          </w:tcPr>
+          <w:p>
+            <w:pPr>
+              <w:jc w:val="center"/>
+              <w:rPr>
+                <w:rFonts w:asciiTheme="majorHAnsi" w:hAnsiTheme="majorHAnsi"/>
+                <w:sz w:val="22"/>
+                <w:szCs w:val="22"/>
+              </w:rPr>
+            </w:pPr>
+            <w:r>
+              <w:rPr>
+                <w:rFonts w:asciiTheme="majorHAnsi" w:hAnsiTheme="majorHAnsi"/>
+                <w:sz w:val="22"/>
+                <w:szCs w:val="22"/>
+              </w:rPr>
+              <w:t xml:space="preserve">Cria um </w:t>
+            </w:r>
+          </w:p>
+        </w:tc>
+        <w:tc>
+          <w:tcPr>
+            <w:tcW w:w="2934" w:type="dxa"/>
+            <w:shd w:val="clear" w:color="auto" w:fill="F1A983" w:themeFill="accent2" w:themeFillTint="99"/>
+          </w:tcPr>
+          <w:p>
+            <w:pPr>
+              <w:jc w:val="center"/>
+              <w:rPr>
+                <w:rFonts w:asciiTheme="majorHAnsi" w:hAnsiTheme="majorHAnsi"/>
+                <w:sz w:val="22"/>
+                <w:szCs w:val="22"/>
+              </w:rPr>
+            </w:pPr>
+            <w:r>
+              <w:rPr>
+                <w:rFonts w:asciiTheme="majorHAnsi" w:hAnsiTheme="majorHAnsi"/>
+                <w:sz w:val="22"/>
+                <w:szCs w:val="22"/>
+              </w:rPr>
+              <w:t>-m : adiciona uma mensagem de commit</w:t>
+            </w:r>
+          </w:p>
+        </w:tc>
+        <w:tc>
+          <w:tcPr>
+            <w:tcW w:w="2114" w:type="dxa"/>
+            <w:shd w:val="clear" w:color="auto" w:fill="F1A983" w:themeFill="accent2" w:themeFillTint="99"/>
+          </w:tcPr>
+          <w:p>
+            <w:pPr>
+              <w:jc w:val="center"/>
+              <w:rPr>
+                <w:rFonts w:asciiTheme="majorHAnsi" w:hAnsiTheme="majorHAnsi"/>
+                <w:sz w:val="22"/>
+                <w:szCs w:val="22"/>
+              </w:rPr>
+            </w:pPr>
+            <w:r>
+              <w:rPr>
+                <w:rFonts w:asciiTheme="majorHAnsi" w:hAnsiTheme="majorHAnsi"/>
+                <w:sz w:val="22"/>
+                <w:szCs w:val="22"/>
+              </w:rPr>
+              <w:t>Coloca a mensagem entre aspas depois do -m</w:t>
+            </w:r>
+          </w:p>
+        </w:tc>
+      </w:tr>
+      <w:tr>
+        <w:trPr>
+          <w:trHeight w:val="316"/>
+        </w:trPr>
+        <w:tc>
+          <w:tcPr>
+            <w:tcW w:w="3894" w:type="dxa"/>
+            <w:shd w:val="clear" w:color="auto" w:fill="F1A983" w:themeFill="accent2" w:themeFillTint="99"/>
+          </w:tcPr>
+          <w:p>
+            <w:pPr>
+              <w:jc w:val="center"/>
+              <w:rPr>
+                <w:rFonts w:asciiTheme="majorHAnsi" w:hAnsiTheme="majorHAnsi"/>
+                <w:b/>
+                <w:bCs/>
+                <w:sz w:val="22"/>
+                <w:szCs w:val="22"/>
+              </w:rPr>
+            </w:pPr>
+            <w:r>
+              <w:rPr>
+                <w:rFonts w:asciiTheme="majorHAnsi" w:hAnsiTheme="majorHAnsi"/>
+                <w:b/>
+                <w:bCs/>
+                <w:sz w:val="22"/>
+                <w:szCs w:val="22"/>
+              </w:rPr>
+              <w:t>git remote add origin git@github.com:usuario/repositorio.git</w:t>
+            </w:r>
+          </w:p>
+        </w:tc>
+        <w:tc>
+          <w:tcPr>
+            <w:tcW w:w="2953" w:type="dxa"/>
+            <w:shd w:val="clear" w:color="auto" w:fill="F1A983" w:themeFill="accent2" w:themeFillTint="99"/>
+          </w:tcPr>
+          <w:p>
+            <w:pPr>
+              <w:jc w:val="center"/>
+              <w:rPr>
+                <w:rFonts w:asciiTheme="majorHAnsi" w:hAnsiTheme="majorHAnsi"/>
+                <w:sz w:val="22"/>
+                <w:szCs w:val="22"/>
+              </w:rPr>
+            </w:pPr>
+            <w:r>
+              <w:rPr>
+                <w:rFonts w:asciiTheme="majorHAnsi" w:hAnsiTheme="majorHAnsi"/>
+                <w:sz w:val="22"/>
+                <w:szCs w:val="22"/>
+              </w:rPr>
+              <w:t>conecta seu repositório local com o remoto</w:t>
+            </w:r>
+          </w:p>
+        </w:tc>
+        <w:tc>
+          <w:tcPr>
+            <w:tcW w:w="2934" w:type="dxa"/>
+            <w:shd w:val="clear" w:color="auto" w:fill="F1A983" w:themeFill="accent2" w:themeFillTint="99"/>
+          </w:tcPr>
+          <w:p>
+            <w:pPr>
+              <w:jc w:val="center"/>
+              <w:rPr>
+                <w:rFonts w:asciiTheme="majorHAnsi" w:hAnsiTheme="majorHAnsi"/>
+                <w:sz w:val="22"/>
+                <w:szCs w:val="22"/>
+              </w:rPr>
+            </w:pPr>
+          </w:p>
+        </w:tc>
+        <w:tc>
+          <w:tcPr>
+            <w:tcW w:w="2114" w:type="dxa"/>
+            <w:shd w:val="clear" w:color="auto" w:fill="F1A983" w:themeFill="accent2" w:themeFillTint="99"/>
+          </w:tcPr>
+          <w:p>
+            <w:pPr>
+              <w:jc w:val="center"/>
+              <w:rPr>
+                <w:rFonts w:asciiTheme="majorHAnsi" w:hAnsiTheme="majorHAnsi"/>
+                <w:sz w:val="22"/>
+                <w:szCs w:val="22"/>
+              </w:rPr>
+            </w:pPr>
+          </w:p>
+        </w:tc>
+      </w:tr>
+      <w:tr>
+        <w:trPr>
+          <w:trHeight w:val="316"/>
+        </w:trPr>
+        <w:tc>
+          <w:tcPr>
+            <w:tcW w:w="3894" w:type="dxa"/>
+            <w:shd w:val="clear" w:color="auto" w:fill="F1A983" w:themeFill="accent2" w:themeFillTint="99"/>
+          </w:tcPr>
+          <w:p>
+            <w:pPr>
+              <w:jc w:val="center"/>
+              <w:rPr>
+                <w:rFonts w:asciiTheme="majorHAnsi" w:hAnsiTheme="majorHAnsi"/>
+                <w:b/>
+                <w:bCs/>
+                <w:sz w:val="22"/>
+                <w:szCs w:val="22"/>
+              </w:rPr>
+            </w:pPr>
+            <w:r>
+              <w:rPr>
+                <w:rFonts w:asciiTheme="majorHAnsi" w:hAnsiTheme="majorHAnsi"/>
+                <w:b/>
+                <w:bCs/>
+                <w:sz w:val="22"/>
+                <w:szCs w:val="22"/>
+              </w:rPr>
+              <w:t>git push -u origin main</w:t>
+            </w:r>
+          </w:p>
+        </w:tc>
+        <w:tc>
+          <w:tcPr>
+            <w:tcW w:w="2953" w:type="dxa"/>
+            <w:shd w:val="clear" w:color="auto" w:fill="F1A983" w:themeFill="accent2" w:themeFillTint="99"/>
+          </w:tcPr>
+          <w:p>
+            <w:pPr>
+              <w:jc w:val="center"/>
+              <w:rPr>
+                <w:rFonts w:asciiTheme="majorHAnsi" w:hAnsiTheme="majorHAnsi"/>
+                <w:sz w:val="22"/>
+                <w:szCs w:val="22"/>
+              </w:rPr>
+            </w:pPr>
+            <w:r>
+              <w:rPr>
+                <w:rFonts w:asciiTheme="majorHAnsi" w:hAnsiTheme="majorHAnsi"/>
+                <w:sz w:val="22"/>
+                <w:szCs w:val="22"/>
+              </w:rPr>
+              <w:t>envia os dados do repositório local pra branch main do repositório remoto</w:t>
+            </w:r>
+          </w:p>
+        </w:tc>
+        <w:tc>
+          <w:tcPr>
+            <w:tcW w:w="2934" w:type="dxa"/>
+            <w:shd w:val="clear" w:color="auto" w:fill="F1A983" w:themeFill="accent2" w:themeFillTint="99"/>
+          </w:tcPr>
+          <w:p>
+            <w:pPr>
+              <w:jc w:val="center"/>
+              <w:rPr>
+                <w:rFonts w:asciiTheme="majorHAnsi" w:hAnsiTheme="majorHAnsi"/>
+                <w:sz w:val="22"/>
+                <w:szCs w:val="22"/>
+              </w:rPr>
+            </w:pPr>
+          </w:p>
+        </w:tc>
+        <w:tc>
+          <w:tcPr>
+            <w:tcW w:w="2114" w:type="dxa"/>
+            <w:shd w:val="clear" w:color="auto" w:fill="F1A983" w:themeFill="accent2" w:themeFillTint="99"/>
+          </w:tcPr>
+          <w:p>
+            <w:pPr>
+              <w:jc w:val="center"/>
+              <w:rPr>
+                <w:rFonts w:asciiTheme="majorHAnsi" w:hAnsiTheme="majorHAnsi"/>
+                <w:sz w:val="22"/>
+                <w:szCs w:val="22"/>
+              </w:rPr>
+            </w:pPr>
           </w:p>
         </w:tc>
       </w:tr>
@@ -1255,6 +1739,7 @@
     </w:p>
     <w:p>
       <w:r>
+        <w:lastRenderedPageBreak/>
         <w:t>Para instalar o git basta acessar o site oficial e baixar, a versão recomendada deve ser acima da versão 2.28.</w:t>
       </w:r>
     </w:p>
@@ -1263,7 +1748,6 @@
         <w:rPr>
           <w:noProof/>
         </w:rPr>
-        <w:lastRenderedPageBreak/>
         <w:drawing>
           <wp:inline distT="0" distB="0" distL="0" distR="0" wp14:anchorId="06440B07" wp14:editId="08EAB6AC">
             <wp:extent cx="5400040" cy="2910840"/>
@@ -1365,6 +1849,9 @@
     </w:p>
     <w:p>
       <w:r>
+        <w:rPr>
+          <w:noProof/>
+        </w:rPr>
         <w:drawing>
           <wp:inline distT="0" distB="0" distL="0" distR="0" wp14:anchorId="6E7B316B" wp14:editId="0723CA8A">
             <wp:extent cx="1653683" cy="342930"/>
@@ -1478,6 +1965,7 @@
     </w:p>
     <w:p>
       <w:r>
+        <w:lastRenderedPageBreak/>
         <w:t xml:space="preserve">O comando </w:t>
       </w:r>
       <w:r>
@@ -1495,7 +1983,6 @@
     </w:p>
     <w:p>
       <w:r>
-        <w:lastRenderedPageBreak/>
         <w:t>Para começar a trabalhar com git é necessário configurar seu ambiente através do comando git config. Uma opção interessante para esse comando é --global --list, com essa opção são exibidas as informações sobre o git local (caso existam), caso não existam, ocorrerá um erro. As duas principais configurações no momento são o user.name e o user.email, para alterá-las basta digitar</w:t>
       </w:r>
       <w:r>
@@ -1508,6 +1995,122 @@
       </w:r>
     </w:p>
     <w:p/>
+    <w:p>
+      <w:pPr>
+        <w:rPr>
+          <w:b/>
+          <w:bCs/>
+          <w:sz w:val="28"/>
+          <w:szCs w:val="28"/>
+        </w:rPr>
+      </w:pPr>
+      <w:r>
+        <w:rPr>
+          <w:b/>
+          <w:bCs/>
+          <w:sz w:val="28"/>
+          <w:szCs w:val="28"/>
+        </w:rPr>
+        <w:t xml:space="preserve">Anotações dia </w:t>
+      </w:r>
+      <w:r>
+        <w:rPr>
+          <w:b/>
+          <w:bCs/>
+          <w:sz w:val="28"/>
+          <w:szCs w:val="28"/>
+        </w:rPr>
+        <w:t>2</w:t>
+      </w:r>
+      <w:r>
+        <w:rPr>
+          <w:b/>
+          <w:bCs/>
+          <w:sz w:val="28"/>
+          <w:szCs w:val="28"/>
+        </w:rPr>
+        <w:t xml:space="preserve"> – </w:t>
+      </w:r>
+      <w:r>
+        <w:rPr>
+          <w:b/>
+          <w:bCs/>
+          <w:sz w:val="28"/>
+          <w:szCs w:val="28"/>
+        </w:rPr>
+        <w:t>1</w:t>
+      </w:r>
+      <w:r>
+        <w:rPr>
+          <w:b/>
+          <w:bCs/>
+          <w:sz w:val="28"/>
+          <w:szCs w:val="28"/>
+        </w:rPr>
+        <w:t>8</w:t>
+      </w:r>
+      <w:r>
+        <w:rPr>
+          <w:b/>
+          <w:bCs/>
+          <w:sz w:val="28"/>
+          <w:szCs w:val="28"/>
+        </w:rPr>
+        <w:t>/0</w:t>
+      </w:r>
+      <w:r>
+        <w:rPr>
+          <w:b/>
+          <w:bCs/>
+          <w:sz w:val="28"/>
+          <w:szCs w:val="28"/>
+        </w:rPr>
+        <w:t>5</w:t>
+      </w:r>
+      <w:r>
+        <w:rPr>
+          <w:b/>
+          <w:bCs/>
+          <w:sz w:val="28"/>
+          <w:szCs w:val="28"/>
+        </w:rPr>
+        <w:t>/24:</w:t>
+      </w:r>
+      <w:r>
+        <w:rPr>
+          <w:b/>
+          <w:bCs/>
+          <w:sz w:val="28"/>
+          <w:szCs w:val="28"/>
+        </w:rPr>
+        <w:t xml:space="preserve"> (curso do Nélio Alves)</w:t>
+      </w:r>
+    </w:p>
+    <w:p>
+      <w:r>
+        <w:t>Um repositório é um projeto controlado pelo git. Repositórios podem ser remotos (github, gitlab, bitbucket, etc) ou locais (no seu pc).</w:t>
+      </w:r>
+    </w:p>
+    <w:p>
+      <w:pPr>
+        <w:rPr>
+          <w:b/>
+          <w:bCs/>
+        </w:rPr>
+      </w:pPr>
+      <w:r>
+        <w:rPr>
+          <w:b/>
+          <w:bCs/>
+        </w:rPr>
+        <w:t>Conceito de SSH</w:t>
+      </w:r>
+    </w:p>
+    <w:p>
+      <w:r>
+        <w:t>SSH é um protocolo para comunicação de dados com segurança. É possível configurar quais dispositivos podem acessar seu GitHub gerando uma chave SSH no seu PC e enviando para o GitHub.</w:t>
+      </w:r>
+    </w:p>
     <w:p/>
     <w:p/>
     <w:p/>
@@ -1921,6 +2524,7 @@
   <w:style w:type="paragraph" w:default="1" w:styleId="Normal">
     <w:name w:val="Normal"/>
     <w:qFormat/>
+    <w:rsid w:val="009179D5"/>
   </w:style>
   <w:style w:type="paragraph" w:styleId="Ttulo1">
     <w:name w:val="heading 1"/>

</xml_diff>